<commit_message>
Continued work on temporal systems.
</commit_message>
<xml_diff>
--- a/documentation/software_documentation.docx
+++ b/documentation/software_documentation.docx
@@ -1,6 +1,6 @@
 
 <file path=word/document.xml><?xml version="1.0" encoding="utf-8"?>
-<w:document xmlns:wpc="http://schemas.microsoft.com/office/word/2010/wordprocessingCanvas" xmlns:cx="http://schemas.microsoft.com/office/drawing/2014/chartex" xmlns:mc="http://schemas.openxmlformats.org/markup-compatibility/2006" xmlns:o="urn:schemas-microsoft-com:office:office" xmlns:r="http://schemas.openxmlformats.org/officeDocument/2006/relationships" xmlns:m="http://schemas.openxmlformats.org/officeDocument/2006/math" xmlns:v="urn:schemas-microsoft-com:vml" xmlns:wp14="http://schemas.microsoft.com/office/word/2010/wordprocessingDrawing" xmlns:wp="http://schemas.openxmlformats.org/drawingml/2006/wordprocessingDrawing" xmlns:w10="urn:schemas-microsoft-com:office:word" xmlns:w="http://schemas.openxmlformats.org/wordprocessingml/2006/main" xmlns:w14="http://schemas.microsoft.com/office/word/2010/wordml" xmlns:w15="http://schemas.microsoft.com/office/word/2012/wordml" xmlns:w16se="http://schemas.microsoft.com/office/word/2015/wordml/symex" xmlns:wpg="http://schemas.microsoft.com/office/word/2010/wordprocessingGroup" xmlns:wpi="http://schemas.microsoft.com/office/word/2010/wordprocessingInk" xmlns:wne="http://schemas.microsoft.com/office/word/2006/wordml" xmlns:wps="http://schemas.microsoft.com/office/word/2010/wordprocessingShape" mc:Ignorable="w14 w15 w16se wp14">
+<w:document xmlns:wpc="http://schemas.microsoft.com/office/word/2010/wordprocessingCanvas" xmlns:cx="http://schemas.microsoft.com/office/drawing/2014/chartex" xmlns:cx1="http://schemas.microsoft.com/office/drawing/2015/9/8/chartex" xmlns:cx2="http://schemas.microsoft.com/office/drawing/2015/10/21/chartex" xmlns:mc="http://schemas.openxmlformats.org/markup-compatibility/2006" xmlns:o="urn:schemas-microsoft-com:office:office" xmlns:r="http://schemas.openxmlformats.org/officeDocument/2006/relationships" xmlns:m="http://schemas.openxmlformats.org/officeDocument/2006/math" xmlns:v="urn:schemas-microsoft-com:vml" xmlns:wp14="http://schemas.microsoft.com/office/word/2010/wordprocessingDrawing" xmlns:wp="http://schemas.openxmlformats.org/drawingml/2006/wordprocessingDrawing" xmlns:w10="urn:schemas-microsoft-com:office:word" xmlns:w="http://schemas.openxmlformats.org/wordprocessingml/2006/main" xmlns:w14="http://schemas.microsoft.com/office/word/2010/wordml" xmlns:w15="http://schemas.microsoft.com/office/word/2012/wordml" xmlns:w16se="http://schemas.microsoft.com/office/word/2015/wordml/symex" xmlns:wpg="http://schemas.microsoft.com/office/word/2010/wordprocessingGroup" xmlns:wpi="http://schemas.microsoft.com/office/word/2010/wordprocessingInk" xmlns:wne="http://schemas.microsoft.com/office/word/2006/wordml" xmlns:wps="http://schemas.microsoft.com/office/word/2010/wordprocessingShape" mc:Ignorable="w14 w15 w16se wp14">
   <w:body>
     <w:p>
       <w:pPr>
@@ -99,12 +99,148 @@
         <w:pStyle w:val="Heading2"/>
       </w:pPr>
       <w:r>
-        <w:t>Components of the system</w:t>
-      </w:r>
-    </w:p>
-    <w:p>
+        <w:t>Modules</w:t>
+      </w:r>
+      <w:r>
+        <w:t xml:space="preserve"> of the system</w:t>
+      </w:r>
+    </w:p>
+    <w:p/>
+    <w:p>
+      <w:pPr>
+        <w:jc w:val="center"/>
+      </w:pPr>
+      <w:r>
+        <w:lastRenderedPageBreak/>
+        <w:pict>
+          <v:shapetype id="_x0000_t75" coordsize="21600,21600" o:spt="75" o:preferrelative="t" path="m@4@5l@4@11@9@11@9@5xe" filled="f" stroked="f">
+            <v:stroke joinstyle="miter"/>
+            <v:formulas>
+              <v:f eqn="if lineDrawn pixelLineWidth 0"/>
+              <v:f eqn="sum @0 1 0"/>
+              <v:f eqn="sum 0 0 @1"/>
+              <v:f eqn="prod @2 1 2"/>
+              <v:f eqn="prod @3 21600 pixelWidth"/>
+              <v:f eqn="prod @3 21600 pixelHeight"/>
+              <v:f eqn="sum @0 0 1"/>
+              <v:f eqn="prod @6 1 2"/>
+              <v:f eqn="prod @7 21600 pixelWidth"/>
+              <v:f eqn="sum @8 21600 0"/>
+              <v:f eqn="prod @7 21600 pixelHeight"/>
+              <v:f eqn="sum @10 21600 0"/>
+            </v:formulas>
+            <v:path o:extrusionok="f" gradientshapeok="t" o:connecttype="rect"/>
+            <o:lock v:ext="edit" aspectratio="t"/>
+          </v:shapetype>
+          <v:shape id="_x0000_i1025" type="#_x0000_t75" style="width:438pt;height:650.25pt">
+            <v:imagedata r:id="rId4" o:title="Conceptual rc-ca system_rev_1"/>
+          </v:shape>
+        </w:pict>
+      </w:r>
+    </w:p>
+    <w:p>
+      <w:pPr>
+        <w:pStyle w:val="Heading3"/>
+      </w:pPr>
+      <w:r>
+        <w:lastRenderedPageBreak/>
+        <w:t>Project</w:t>
+      </w:r>
+    </w:p>
+    <w:p>
+      <w:r>
+        <w:t xml:space="preserve">Contains all specific tasks that is accomplished in the project. </w:t>
+      </w:r>
+    </w:p>
+    <w:p>
+      <w:pPr>
+        <w:pStyle w:val="Heading4"/>
+      </w:pPr>
+      <w:r>
+        <w:t>execute_feedforward_majority_</w:t>
+      </w:r>
+      <w:proofErr w:type="gramStart"/>
+      <w:r>
+        <w:t>task(</w:t>
+      </w:r>
+      <w:proofErr w:type="gramEnd"/>
+      <w:r>
+        <w:t>)</w:t>
+      </w:r>
+    </w:p>
+    <w:p>
+      <w:r>
+        <w:t xml:space="preserve">Runs the majority task where a bit string is presented to the system, and the system is asked </w:t>
+      </w:r>
+      <w:proofErr w:type="spellStart"/>
+      <w:r>
+        <w:t>weather</w:t>
+      </w:r>
+      <w:proofErr w:type="spellEnd"/>
+      <w:r>
+        <w:t xml:space="preserve"> there is a majority of 0’s or 1’s.</w:t>
+      </w:r>
+    </w:p>
+    <w:p>
+      <w:pPr>
+        <w:pStyle w:val="Heading4"/>
+      </w:pPr>
+    </w:p>
+    <w:p/>
+    <w:p>
+      <w:pPr>
+        <w:pStyle w:val="Heading3"/>
+      </w:pPr>
+      <w:r>
+        <w:t>Reservoir</w:t>
+      </w:r>
+    </w:p>
+    <w:p>
+      <w:proofErr w:type="spellStart"/>
+      <w:r>
+        <w:t>Fff</w:t>
+      </w:r>
+      <w:proofErr w:type="spellEnd"/>
+    </w:p>
+    <w:p>
+      <w:pPr>
+        <w:pStyle w:val="Heading3"/>
+      </w:pPr>
+      <w:r>
+        <w:t>RC-CA-system</w:t>
+      </w:r>
+    </w:p>
+    <w:p>
+      <w:r>
+        <w:t>J</w:t>
+      </w:r>
+    </w:p>
+    <w:p>
+      <w:pPr>
+        <w:pStyle w:val="Heading3"/>
+      </w:pPr>
+      <w:r>
+        <w:t>RC-framework</w:t>
+      </w:r>
+    </w:p>
+    <w:p>
+      <w:pPr>
+        <w:pStyle w:val="Heading4"/>
+      </w:pPr>
+      <w:r>
+        <w:t>Fit_to_training_set(</w:t>
+      </w:r>
       <w:bookmarkStart w:id="0" w:name="_GoBack"/>
       <w:bookmarkEnd w:id="0"/>
+      <w:r>
+        <w:t>)</w:t>
+      </w:r>
+    </w:p>
+    <w:p/>
+    <w:p>
+      <w:pPr>
+        <w:pStyle w:val="Heading3"/>
+      </w:pPr>
     </w:p>
     <w:p>
       <w:pPr>
@@ -143,7 +279,7 @@
       </w:pPr>
     </w:pPrDefault>
   </w:docDefaults>
-  <w:latentStyles w:defLockedState="0" w:defUIPriority="99" w:defSemiHidden="0" w:defUnhideWhenUsed="0" w:defQFormat="0" w:count="371">
+  <w:latentStyles w:defLockedState="0" w:defUIPriority="99" w:defSemiHidden="0" w:defUnhideWhenUsed="0" w:defQFormat="0" w:count="372">
     <w:lsdException w:name="Normal" w:uiPriority="0" w:qFormat="1"/>
     <w:lsdException w:name="heading 1" w:uiPriority="9" w:qFormat="1"/>
     <w:lsdException w:name="heading 2" w:semiHidden="1" w:uiPriority="9" w:unhideWhenUsed="1" w:qFormat="1"/>
@@ -249,7 +385,6 @@
     <w:lsdException w:name="HTML Sample" w:semiHidden="1" w:unhideWhenUsed="1"/>
     <w:lsdException w:name="HTML Typewriter" w:semiHidden="1" w:unhideWhenUsed="1"/>
     <w:lsdException w:name="HTML Variable" w:semiHidden="1" w:unhideWhenUsed="1"/>
-    <w:lsdException w:name="Normal Table" w:semiHidden="1" w:unhideWhenUsed="1"/>
     <w:lsdException w:name="annotation subject" w:semiHidden="1" w:unhideWhenUsed="1"/>
     <w:lsdException w:name="No List" w:semiHidden="1" w:unhideWhenUsed="1"/>
     <w:lsdException w:name="Outline List 1" w:semiHidden="1" w:unhideWhenUsed="1"/>
@@ -296,10 +431,8 @@
     <w:lsdException w:name="Table Subtle 2" w:semiHidden="1" w:unhideWhenUsed="1"/>
     <w:lsdException w:name="Table Web 1" w:semiHidden="1" w:unhideWhenUsed="1"/>
     <w:lsdException w:name="Table Web 2" w:semiHidden="1" w:unhideWhenUsed="1"/>
-    <w:lsdException w:name="Table Web 3" w:semiHidden="1" w:unhideWhenUsed="1"/>
     <w:lsdException w:name="Balloon Text" w:semiHidden="1" w:unhideWhenUsed="1"/>
     <w:lsdException w:name="Table Grid" w:uiPriority="39"/>
-    <w:lsdException w:name="Table Theme" w:semiHidden="1" w:unhideWhenUsed="1"/>
     <w:lsdException w:name="Placeholder Text" w:semiHidden="1"/>
     <w:lsdException w:name="No Spacing" w:uiPriority="1" w:qFormat="1"/>
     <w:lsdException w:name="Light Shading" w:uiPriority="60"/>
@@ -515,6 +648,7 @@
     <w:lsdException w:name="List Table 5 Dark Accent 6" w:uiPriority="50"/>
     <w:lsdException w:name="List Table 6 Colorful Accent 6" w:uiPriority="51"/>
     <w:lsdException w:name="List Table 7 Colorful Accent 6" w:uiPriority="52"/>
+    <w:lsdException w:name="Mention" w:semiHidden="1" w:unhideWhenUsed="1"/>
   </w:latentStyles>
   <w:style w:type="paragraph" w:default="1" w:styleId="Normal">
     <w:name w:val="Normal"/>
@@ -565,6 +699,50 @@
       <w:szCs w:val="26"/>
     </w:rPr>
   </w:style>
+  <w:style w:type="paragraph" w:styleId="Heading3">
+    <w:name w:val="heading 3"/>
+    <w:basedOn w:val="Normal"/>
+    <w:next w:val="Normal"/>
+    <w:link w:val="Heading3Char"/>
+    <w:uiPriority w:val="9"/>
+    <w:unhideWhenUsed/>
+    <w:qFormat/>
+    <w:rsid w:val="007F5AA3"/>
+    <w:pPr>
+      <w:keepNext/>
+      <w:keepLines/>
+      <w:spacing w:before="40" w:after="0"/>
+      <w:outlineLvl w:val="2"/>
+    </w:pPr>
+    <w:rPr>
+      <w:rFonts w:asciiTheme="majorHAnsi" w:eastAsiaTheme="majorEastAsia" w:hAnsiTheme="majorHAnsi" w:cstheme="majorBidi"/>
+      <w:color w:val="1F4D78" w:themeColor="accent1" w:themeShade="7F"/>
+      <w:sz w:val="24"/>
+      <w:szCs w:val="24"/>
+    </w:rPr>
+  </w:style>
+  <w:style w:type="paragraph" w:styleId="Heading4">
+    <w:name w:val="heading 4"/>
+    <w:basedOn w:val="Normal"/>
+    <w:next w:val="Normal"/>
+    <w:link w:val="Heading4Char"/>
+    <w:uiPriority w:val="9"/>
+    <w:unhideWhenUsed/>
+    <w:qFormat/>
+    <w:rsid w:val="00505F53"/>
+    <w:pPr>
+      <w:keepNext/>
+      <w:keepLines/>
+      <w:spacing w:before="40" w:after="0"/>
+      <w:outlineLvl w:val="3"/>
+    </w:pPr>
+    <w:rPr>
+      <w:rFonts w:asciiTheme="majorHAnsi" w:eastAsiaTheme="majorEastAsia" w:hAnsiTheme="majorHAnsi" w:cstheme="majorBidi"/>
+      <w:b/>
+      <w:iCs/>
+      <w:color w:val="000000" w:themeColor="text1"/>
+    </w:rPr>
+  </w:style>
   <w:style w:type="character" w:default="1" w:styleId="DefaultParagraphFont">
     <w:name w:val="Default Paragraph Font"/>
     <w:uiPriority w:val="1"/>
@@ -648,6 +826,32 @@
       <w:color w:val="000000" w:themeColor="text1"/>
       <w:sz w:val="32"/>
       <w:szCs w:val="32"/>
+    </w:rPr>
+  </w:style>
+  <w:style w:type="character" w:customStyle="1" w:styleId="Heading3Char">
+    <w:name w:val="Heading 3 Char"/>
+    <w:basedOn w:val="DefaultParagraphFont"/>
+    <w:link w:val="Heading3"/>
+    <w:uiPriority w:val="9"/>
+    <w:rsid w:val="007F5AA3"/>
+    <w:rPr>
+      <w:rFonts w:asciiTheme="majorHAnsi" w:eastAsiaTheme="majorEastAsia" w:hAnsiTheme="majorHAnsi" w:cstheme="majorBidi"/>
+      <w:color w:val="1F4D78" w:themeColor="accent1" w:themeShade="7F"/>
+      <w:sz w:val="24"/>
+      <w:szCs w:val="24"/>
+    </w:rPr>
+  </w:style>
+  <w:style w:type="character" w:customStyle="1" w:styleId="Heading4Char">
+    <w:name w:val="Heading 4 Char"/>
+    <w:basedOn w:val="DefaultParagraphFont"/>
+    <w:link w:val="Heading4"/>
+    <w:uiPriority w:val="9"/>
+    <w:rsid w:val="00505F53"/>
+    <w:rPr>
+      <w:rFonts w:asciiTheme="majorHAnsi" w:eastAsiaTheme="majorEastAsia" w:hAnsiTheme="majorHAnsi" w:cstheme="majorBidi"/>
+      <w:b/>
+      <w:iCs/>
+      <w:color w:val="000000" w:themeColor="text1"/>
     </w:rPr>
   </w:style>
 </w:styles>

</xml_diff>

<commit_message>
Current progress: translator and encoder issues on rc fit_to_data()
</commit_message>
<xml_diff>
--- a/documentation/software_documentation.docx
+++ b/documentation/software_documentation.docx
@@ -328,15 +328,13 @@
         <w:t xml:space="preserve"> that contains the specifics of using a CA as a reservoir for reservoir computing. </w:t>
       </w:r>
       <w:r>
-        <w:t xml:space="preserve">This level of the software is needed because it initializes the encoder with the chosen values, and initializes a CA-reservoir. It also </w:t>
-      </w:r>
-      <w:proofErr w:type="spellStart"/>
-      <w:r>
-        <w:t>inits</w:t>
-      </w:r>
-      <w:proofErr w:type="spellEnd"/>
-      <w:r>
-        <w:t xml:space="preserve"> a classifier. </w:t>
+        <w:t>This level of the software is needed because it initializes the encoder with the chosen values, initializes a CA-reservoir</w:t>
+      </w:r>
+      <w:r>
+        <w:t xml:space="preserve"> and initializes </w:t>
+      </w:r>
+      <w:r>
+        <w:t xml:space="preserve">a classifier. </w:t>
       </w:r>
     </w:p>
     <w:p>
@@ -413,8 +411,6 @@
           <w:numId w:val="3"/>
         </w:numPr>
       </w:pPr>
-      <w:bookmarkStart w:id="0" w:name="_GoBack"/>
-      <w:bookmarkEnd w:id="0"/>
     </w:p>
     <w:p>
       <w:pPr>
@@ -561,6 +557,7 @@
       <w:pPr>
         <w:pStyle w:val="Code"/>
       </w:pPr>
+      <w:proofErr w:type="spellStart"/>
       <w:r>
         <w:t>f</w:t>
       </w:r>
@@ -568,14 +565,15 @@
         <w:t>it_to_</w:t>
       </w:r>
       <w:r>
-        <w:t>temporal_</w:t>
-      </w:r>
-      <w:r>
         <w:t>training_</w:t>
       </w:r>
       <w:proofErr w:type="gramStart"/>
       <w:r>
-        <w:t>set(</w:t>
+        <w:t>data</w:t>
+      </w:r>
+      <w:proofErr w:type="spellEnd"/>
+      <w:r>
+        <w:t>(</w:t>
       </w:r>
       <w:proofErr w:type="gramEnd"/>
       <w:r>
@@ -587,7 +585,19 @@
     </w:p>
     <w:p>
       <w:r>
-        <w:t>This method works in the following manner</w:t>
+        <w:t xml:space="preserve">This method </w:t>
+      </w:r>
+      <w:r>
+        <w:t xml:space="preserve">is used to fit the RC-system to any data. </w:t>
+      </w:r>
+    </w:p>
+    <w:p/>
+    <w:p>
+      <w:r>
+        <w:t xml:space="preserve">It </w:t>
+      </w:r>
+      <w:r>
+        <w:t>works in the following manner</w:t>
       </w:r>
     </w:p>
     <w:p>
@@ -601,6 +611,8 @@
       <w:r>
         <w:t xml:space="preserve">Transmission_scheme tells how the data from the previous time step shall be transferred to the next time step. </w:t>
       </w:r>
+      <w:bookmarkStart w:id="0" w:name="_GoBack"/>
+      <w:bookmarkEnd w:id="0"/>
     </w:p>
     <w:p>
       <w:pPr>
@@ -617,6 +629,25 @@
       </w:r>
     </w:p>
     <w:p>
+      <w:r>
+        <w:t xml:space="preserve">The transmission lets data from previous time steps propagate to the next ones. This is consistent with the echo state property that is needed of reservoirs. </w:t>
+      </w:r>
+    </w:p>
+    <w:p>
+      <w:r>
+        <w:t xml:space="preserve">The classifiers in the figure above is the same classifier. </w:t>
+      </w:r>
+    </w:p>
+    <w:p>
+      <w:pPr>
+        <w:pStyle w:val="ListParagraph"/>
+        <w:numPr>
+          <w:ilvl w:val="0"/>
+          <w:numId w:val="2"/>
+        </w:numPr>
+      </w:pPr>
+    </w:p>
+    <w:p>
       <w:pPr>
         <w:pStyle w:val="Heading2"/>
       </w:pPr>
@@ -691,6 +722,7 @@
         <w:pStyle w:val="Code"/>
       </w:pPr>
       <w:r>
+        <w:lastRenderedPageBreak/>
         <w:t>[</w:t>
       </w:r>
     </w:p>
@@ -748,7 +780,6 @@
         <w:pStyle w:val="Code"/>
       </w:pPr>
       <w:r>
-        <w:lastRenderedPageBreak/>
         <w:t>(0100, 001),</w:t>
       </w:r>
     </w:p>

</xml_diff>

<commit_message>
Consequently successful runs on 5-bit problem with 100 distractor period.
</commit_message>
<xml_diff>
--- a/documentation/software_documentation.docx
+++ b/documentation/software_documentation.docx
@@ -63,7 +63,7 @@
     </w:p>
     <w:tbl>
       <w:tblPr>
-        <w:tblStyle w:val="TableGrid"/>
+        <w:tblStyle w:val="GridTable6Colorful"/>
         <w:tblW w:w="0" w:type="auto"/>
         <w:tblLook w:val="04A0" w:firstRow="1" w:lastRow="0" w:firstColumn="1" w:lastColumn="0" w:noHBand="0" w:noVBand="1"/>
       </w:tblPr>
@@ -72,45 +72,93 @@
         <w:gridCol w:w="4698"/>
       </w:tblGrid>
       <w:tr>
+        <w:trPr>
+          <w:cnfStyle w:val="100000000000" w:firstRow="1" w:lastRow="0" w:firstColumn="0" w:lastColumn="0" w:oddVBand="0" w:evenVBand="0" w:oddHBand="0" w:evenHBand="0" w:firstRowFirstColumn="0" w:firstRowLastColumn="0" w:lastRowFirstColumn="0" w:lastRowLastColumn="0"/>
+        </w:trPr>
         <w:tc>
           <w:tcPr>
+            <w:cnfStyle w:val="001000000000" w:firstRow="0" w:lastRow="0" w:firstColumn="1" w:lastColumn="0" w:oddVBand="0" w:evenVBand="0" w:oddHBand="0" w:evenHBand="0" w:firstRowFirstColumn="0" w:firstRowLastColumn="0" w:lastRowFirstColumn="0" w:lastRowLastColumn="0"/>
             <w:tcW w:w="4698" w:type="dxa"/>
           </w:tcPr>
-          <w:p/>
+          <w:p>
+            <w:r>
+              <w:t>Python version</w:t>
+            </w:r>
+          </w:p>
         </w:tc>
         <w:tc>
           <w:tcPr>
             <w:tcW w:w="4698" w:type="dxa"/>
           </w:tcPr>
-          <w:p/>
+          <w:p>
+            <w:pPr>
+              <w:cnfStyle w:val="100000000000" w:firstRow="1" w:lastRow="0" w:firstColumn="0" w:lastColumn="0" w:oddVBand="0" w:evenVBand="0" w:oddHBand="0" w:evenHBand="0" w:firstRowFirstColumn="0" w:firstRowLastColumn="0" w:lastRowFirstColumn="0" w:lastRowLastColumn="0"/>
+              <w:rPr>
+                <w:b w:val="0"/>
+              </w:rPr>
+            </w:pPr>
+            <w:r>
+              <w:rPr>
+                <w:b w:val="0"/>
+              </w:rPr>
+              <w:t>3.5</w:t>
+            </w:r>
+          </w:p>
+        </w:tc>
+      </w:tr>
+      <w:tr>
+        <w:trPr>
+          <w:cnfStyle w:val="000000100000" w:firstRow="0" w:lastRow="0" w:firstColumn="0" w:lastColumn="0" w:oddVBand="0" w:evenVBand="0" w:oddHBand="1" w:evenHBand="0" w:firstRowFirstColumn="0" w:firstRowLastColumn="0" w:lastRowFirstColumn="0" w:lastRowLastColumn="0"/>
+        </w:trPr>
+        <w:tc>
+          <w:tcPr>
+            <w:cnfStyle w:val="001000000000" w:firstRow="0" w:lastRow="0" w:firstColumn="1" w:lastColumn="0" w:oddVBand="0" w:evenVBand="0" w:oddHBand="0" w:evenHBand="0" w:firstRowFirstColumn="0" w:firstRowLastColumn="0" w:lastRowFirstColumn="0" w:lastRowLastColumn="0"/>
+            <w:tcW w:w="4698" w:type="dxa"/>
+          </w:tcPr>
+          <w:p>
+            <w:r>
+              <w:t>Scikit</w:t>
+            </w:r>
+          </w:p>
+        </w:tc>
+        <w:tc>
+          <w:tcPr>
+            <w:tcW w:w="4698" w:type="dxa"/>
+          </w:tcPr>
+          <w:p>
+            <w:pPr>
+              <w:cnfStyle w:val="000000100000" w:firstRow="0" w:lastRow="0" w:firstColumn="0" w:lastColumn="0" w:oddVBand="0" w:evenVBand="0" w:oddHBand="1" w:evenHBand="0" w:firstRowFirstColumn="0" w:firstRowLastColumn="0" w:lastRowFirstColumn="0" w:lastRowLastColumn="0"/>
+            </w:pPr>
+            <w:r>
+              <w:t>0.18.1</w:t>
+            </w:r>
+          </w:p>
         </w:tc>
       </w:tr>
       <w:tr>
         <w:tc>
           <w:tcPr>
+            <w:cnfStyle w:val="001000000000" w:firstRow="0" w:lastRow="0" w:firstColumn="1" w:lastColumn="0" w:oddVBand="0" w:evenVBand="0" w:oddHBand="0" w:evenHBand="0" w:firstRowFirstColumn="0" w:firstRowLastColumn="0" w:lastRowFirstColumn="0" w:lastRowLastColumn="0"/>
             <w:tcW w:w="4698" w:type="dxa"/>
           </w:tcPr>
-          <w:p/>
+          <w:p>
+            <w:r>
+              <w:t>Sk-learn</w:t>
+            </w:r>
+          </w:p>
         </w:tc>
         <w:tc>
           <w:tcPr>
             <w:tcW w:w="4698" w:type="dxa"/>
           </w:tcPr>
-          <w:p/>
-        </w:tc>
-      </w:tr>
-      <w:tr>
-        <w:tc>
-          <w:tcPr>
-            <w:tcW w:w="4698" w:type="dxa"/>
-          </w:tcPr>
-          <w:p/>
-        </w:tc>
-        <w:tc>
-          <w:tcPr>
-            <w:tcW w:w="4698" w:type="dxa"/>
-          </w:tcPr>
-          <w:p/>
+          <w:p>
+            <w:pPr>
+              <w:cnfStyle w:val="000000000000" w:firstRow="0" w:lastRow="0" w:firstColumn="0" w:lastColumn="0" w:oddVBand="0" w:evenVBand="0" w:oddHBand="0" w:evenHBand="0" w:firstRowFirstColumn="0" w:firstRowLastColumn="0" w:lastRowFirstColumn="0" w:lastRowLastColumn="0"/>
+            </w:pPr>
+            <w:r>
+              <w:t>0.17.1</w:t>
+            </w:r>
+          </w:p>
         </w:tc>
       </w:tr>
     </w:tbl>
@@ -131,66 +179,48 @@
         <w:t xml:space="preserve"> of the system</w:t>
       </w:r>
     </w:p>
+    <w:p>
+      <w:r>
+        <w:t xml:space="preserve">Please also see the “conceptual </w:t>
+      </w:r>
+      <w:proofErr w:type="spellStart"/>
+      <w:r>
+        <w:t>rc</w:t>
+      </w:r>
+      <w:proofErr w:type="spellEnd"/>
+      <w:r>
+        <w:t xml:space="preserve">-ca system” on the google driver folder. </w:t>
+      </w:r>
+    </w:p>
+    <w:p>
+      <w:pPr>
+        <w:pStyle w:val="Heading3"/>
+      </w:pPr>
+      <w:r>
+        <w:t>Project</w:t>
+      </w:r>
+    </w:p>
+    <w:p>
+      <w:r>
+        <w:t>Package that c</w:t>
+      </w:r>
+      <w:r>
+        <w:t xml:space="preserve">ontains all specific tasks that is accomplished in the project. </w:t>
+      </w:r>
+      <w:r>
+        <w:t>This means that the tasks must be explicitly described, and all parameters that are up</w:t>
+      </w:r>
+      <w:r>
+        <w:t xml:space="preserve"> to</w:t>
+      </w:r>
+      <w:r>
+        <w:t xml:space="preserve"> the user should be set here. </w:t>
+      </w:r>
+    </w:p>
     <w:p/>
     <w:p>
-      <w:pPr>
-        <w:jc w:val="center"/>
-      </w:pPr>
-      <w:r>
-        <w:lastRenderedPageBreak/>
-        <w:pict>
-          <v:shapetype id="_x0000_t75" coordsize="21600,21600" o:spt="75" o:preferrelative="t" path="m@4@5l@4@11@9@11@9@5xe" filled="f" stroked="f">
-            <v:stroke joinstyle="miter"/>
-            <v:formulas>
-              <v:f eqn="if lineDrawn pixelLineWidth 0"/>
-              <v:f eqn="sum @0 1 0"/>
-              <v:f eqn="sum 0 0 @1"/>
-              <v:f eqn="prod @2 1 2"/>
-              <v:f eqn="prod @3 21600 pixelWidth"/>
-              <v:f eqn="prod @3 21600 pixelHeight"/>
-              <v:f eqn="sum @0 0 1"/>
-              <v:f eqn="prod @6 1 2"/>
-              <v:f eqn="prod @7 21600 pixelWidth"/>
-              <v:f eqn="sum @8 21600 0"/>
-              <v:f eqn="prod @7 21600 pixelHeight"/>
-              <v:f eqn="sum @10 21600 0"/>
-            </v:formulas>
-            <v:path o:extrusionok="f" gradientshapeok="t" o:connecttype="rect"/>
-            <o:lock v:ext="edit" aspectratio="t"/>
-          </v:shapetype>
-          <v:shape id="_x0000_i1025" type="#_x0000_t75" style="width:438pt;height:650.25pt">
-            <v:imagedata r:id="rId5" o:title="Conceptual rc-ca system_rev_1"/>
-          </v:shape>
-        </w:pict>
-      </w:r>
-    </w:p>
-    <w:p>
-      <w:pPr>
-        <w:pStyle w:val="Heading3"/>
-      </w:pPr>
-      <w:r>
-        <w:lastRenderedPageBreak/>
-        <w:t>Project</w:t>
-      </w:r>
-    </w:p>
-    <w:p>
-      <w:r>
-        <w:t xml:space="preserve">Contains all specific tasks that is accomplished in the project. </w:t>
-      </w:r>
-      <w:r>
-        <w:t>This means that the tasks must be explicitly described, and all parameters that are up</w:t>
-      </w:r>
-      <w:r>
-        <w:t xml:space="preserve"> to</w:t>
-      </w:r>
-      <w:r>
-        <w:t xml:space="preserve"> the user should be set here. </w:t>
-      </w:r>
-    </w:p>
-    <w:p/>
-    <w:p>
-      <w:r>
-        <w:t xml:space="preserve">Proposed: Each problem (like 5-bit problem) must be described as a </w:t>
+      <w:r>
+        <w:t xml:space="preserve">Each problem (like 5-bit problem) must be described as a </w:t>
       </w:r>
       <w:r>
         <w:rPr>
@@ -201,23 +231,9 @@
       <w:r>
         <w:t xml:space="preserve">. </w:t>
       </w:r>
-    </w:p>
-    <w:p>
-      <w:r>
-        <w:t>This package</w:t>
-      </w:r>
-      <w:r>
-        <w:t xml:space="preserve"> allows the following functionality:</w:t>
-      </w:r>
-    </w:p>
-    <w:p>
-      <w:pPr>
-        <w:pStyle w:val="ListParagraph"/>
-        <w:numPr>
-          <w:ilvl w:val="0"/>
-          <w:numId w:val="4"/>
-        </w:numPr>
-      </w:pPr>
+      <w:r>
+        <w:t>T</w:t>
+      </w:r>
     </w:p>
     <w:p>
       <w:pPr>
@@ -282,10 +298,12 @@
         <w:t xml:space="preserve">initialized with a rule, that creates a scheme for updating each iteration. </w:t>
       </w:r>
       <w:r>
-        <w:t>The CA is executed by running the run_simulation() method. This will execute a cellular automation with the given rule, for a given number of iterations. This facilitates the following functionality of the system:</w:t>
-      </w:r>
-      <w:bookmarkStart w:id="0" w:name="_GoBack"/>
-      <w:bookmarkEnd w:id="0"/>
+        <w:t xml:space="preserve">The CA is executed by running the run_simulation() method. This will execute a cellular </w:t>
+      </w:r>
+      <w:r>
+        <w:lastRenderedPageBreak/>
+        <w:t>automation with the given rule, for a given number of iterations. This facilitates the following functionality of the system:</w:t>
+      </w:r>
     </w:p>
     <w:p>
       <w:pPr>
@@ -310,6 +328,9 @@
       <w:r>
         <w:t>The execution of a CA with R&gt;1 may be done with both concatenating the input-bit string before and after the execution of the CA reservoir itself.</w:t>
       </w:r>
+      <w:r>
+        <w:t xml:space="preserve"> This only applies to non-temporal data</w:t>
+      </w:r>
     </w:p>
     <w:p>
       <w:pPr>
@@ -326,7 +347,16 @@
         <w:t>TODO</w:t>
       </w:r>
       <w:r>
-        <w:t xml:space="preserve">: Currently it does not facilitate how parallel reservoirs might be implemented, and how information may flow between reservoirs with different size, rules and perhaps also I and R. </w:t>
+        <w:t xml:space="preserve">: Currently it does not facilitate how parallel reservoirs might be implemented, and how </w:t>
+      </w:r>
+      <w:r>
+        <w:rPr>
+          <w:b/>
+        </w:rPr>
+        <w:t>information may flow between reservoirs</w:t>
+      </w:r>
+      <w:r>
+        <w:t xml:space="preserve"> with different size, rules and perhaps also I and R. </w:t>
       </w:r>
     </w:p>
     <w:p>
@@ -334,7 +364,10 @@
         <w:pStyle w:val="Heading3"/>
       </w:pPr>
       <w:r>
-        <w:t>RC-CA-system</w:t>
+        <w:t>RC-CA-</w:t>
+      </w:r>
+      <w:r>
+        <w:t>project</w:t>
       </w:r>
     </w:p>
     <w:p>
@@ -382,6 +415,17 @@
       <w:r>
         <w:t>All initializations are kept to one location in the code</w:t>
       </w:r>
+      <w:r>
+        <w:t xml:space="preserve">, that is by creating a </w:t>
+      </w:r>
+      <w:proofErr w:type="spellStart"/>
+      <w:r>
+        <w:t>RCCAConfig</w:t>
+      </w:r>
+      <w:proofErr w:type="spellEnd"/>
+      <w:r>
+        <w:t>-class</w:t>
+      </w:r>
     </w:p>
     <w:p>
       <w:pPr>
@@ -400,41 +444,20 @@
       </w:r>
       <w:proofErr w:type="spellEnd"/>
     </w:p>
-    <w:p>
-      <w:pPr>
-        <w:pStyle w:val="ListParagraph"/>
-        <w:numPr>
-          <w:ilvl w:val="0"/>
-          <w:numId w:val="3"/>
-        </w:numPr>
-      </w:pPr>
-      <w:r>
-        <w:t xml:space="preserve">TOOD: allow </w:t>
-      </w:r>
-      <w:proofErr w:type="spellStart"/>
-      <w:r>
-        <w:t>rc</w:t>
-      </w:r>
-      <w:proofErr w:type="spellEnd"/>
-      <w:r>
-        <w:t>-ca systems to be saved (pickle?)</w:t>
-      </w:r>
-    </w:p>
-    <w:p>
-      <w:pPr>
-        <w:pStyle w:val="ListParagraph"/>
-        <w:numPr>
-          <w:ilvl w:val="0"/>
-          <w:numId w:val="3"/>
-        </w:numPr>
-      </w:pPr>
-    </w:p>
+    <w:p/>
     <w:p>
       <w:pPr>
         <w:pStyle w:val="Heading3"/>
       </w:pPr>
       <w:r>
-        <w:t>RC-framework</w:t>
+        <w:t xml:space="preserve">Reservoir computing framework - </w:t>
+      </w:r>
+      <w:r>
+        <w:rPr>
+          <w:rStyle w:val="CodeChar"/>
+          <w:b w:val="0"/>
+        </w:rPr>
+        <w:t>reservoircomputing</w:t>
       </w:r>
     </w:p>
     <w:p>
@@ -447,7 +470,6 @@
     </w:p>
     <w:p>
       <w:r>
-        <w:lastRenderedPageBreak/>
         <w:t>The components</w:t>
       </w:r>
       <w:r>
@@ -595,7 +617,7 @@
       </w:r>
       <w:proofErr w:type="gramEnd"/>
       <w:r>
-        <w:t>training set, iterations, trans_scheme</w:t>
+        <w:t>training set, iterations</w:t>
       </w:r>
       <w:r>
         <w:t>)</w:t>
@@ -609,53 +631,28 @@
         <w:t xml:space="preserve">is used to fit the RC-system to any data. </w:t>
       </w:r>
     </w:p>
+    <w:p/>
+    <w:p/>
+    <w:p>
+      <w:pPr>
+        <w:pStyle w:val="Heading2"/>
+      </w:pPr>
+      <w:r>
+        <w:lastRenderedPageBreak/>
+        <w:t>Specific interactions</w:t>
+      </w:r>
+    </w:p>
     <w:p>
       <w:pPr>
         <w:pStyle w:val="Heading3"/>
-        <w:jc w:val="center"/>
-      </w:pPr>
-      <w:r>
-        <w:lastRenderedPageBreak/>
-        <w:pict>
-          <v:shape id="_x0000_i1026" type="#_x0000_t75" style="width:406.5pt;height:396pt">
-            <v:imagedata r:id="rId6" o:title="Temporal transmission"/>
-          </v:shape>
-        </w:pict>
-      </w:r>
-    </w:p>
-    <w:p>
-      <w:r>
-        <w:t xml:space="preserve">The transmission lets data from previous time steps propagate to the next ones. This is consistent with the echo state property that is needed of reservoirs. </w:t>
-      </w:r>
-    </w:p>
-    <w:p>
-      <w:r>
-        <w:t xml:space="preserve">The classifiers in the figure above is the same classifier. </w:t>
-      </w:r>
-    </w:p>
-    <w:p>
-      <w:pPr>
-        <w:pStyle w:val="ListParagraph"/>
-        <w:numPr>
-          <w:ilvl w:val="0"/>
-          <w:numId w:val="2"/>
-        </w:numPr>
-      </w:pPr>
-    </w:p>
-    <w:p>
-      <w:pPr>
-        <w:pStyle w:val="Heading2"/>
-      </w:pPr>
-      <w:r>
-        <w:t>Specific interactions</w:t>
-      </w:r>
-    </w:p>
-    <w:p>
-      <w:pPr>
-        <w:pStyle w:val="Heading3"/>
-      </w:pPr>
-      <w:r>
-        <w:t>Non-temporal classification procedure</w:t>
+      </w:pPr>
+      <w:r>
+        <w:t>Non-temporal classifica</w:t>
+      </w:r>
+      <w:bookmarkStart w:id="0" w:name="_GoBack"/>
+      <w:bookmarkEnd w:id="0"/>
+      <w:r>
+        <w:t>tion procedure</w:t>
       </w:r>
     </w:p>
     <w:p>
@@ -717,7 +714,6 @@
         <w:pStyle w:val="Code"/>
       </w:pPr>
       <w:r>
-        <w:lastRenderedPageBreak/>
         <w:t>[</w:t>
       </w:r>
     </w:p>
@@ -2015,6 +2011,232 @@
       <w:rFonts w:ascii="Courier New" w:hAnsi="Courier New"/>
     </w:rPr>
   </w:style>
+  <w:style w:type="table" w:styleId="TableGridLight">
+    <w:name w:val="Grid Table Light"/>
+    <w:basedOn w:val="TableNormal"/>
+    <w:uiPriority w:val="40"/>
+    <w:rsid w:val="00E14202"/>
+    <w:pPr>
+      <w:spacing w:after="0" w:line="240" w:lineRule="auto"/>
+    </w:pPr>
+    <w:tblPr>
+      <w:tblBorders>
+        <w:top w:val="single" w:sz="4" w:space="0" w:color="BFBFBF" w:themeColor="background1" w:themeShade="BF"/>
+        <w:left w:val="single" w:sz="4" w:space="0" w:color="BFBFBF" w:themeColor="background1" w:themeShade="BF"/>
+        <w:bottom w:val="single" w:sz="4" w:space="0" w:color="BFBFBF" w:themeColor="background1" w:themeShade="BF"/>
+        <w:right w:val="single" w:sz="4" w:space="0" w:color="BFBFBF" w:themeColor="background1" w:themeShade="BF"/>
+        <w:insideH w:val="single" w:sz="4" w:space="0" w:color="BFBFBF" w:themeColor="background1" w:themeShade="BF"/>
+        <w:insideV w:val="single" w:sz="4" w:space="0" w:color="BFBFBF" w:themeColor="background1" w:themeShade="BF"/>
+      </w:tblBorders>
+    </w:tblPr>
+  </w:style>
+  <w:style w:type="table" w:styleId="PlainTable1">
+    <w:name w:val="Plain Table 1"/>
+    <w:basedOn w:val="TableNormal"/>
+    <w:uiPriority w:val="41"/>
+    <w:rsid w:val="00E14202"/>
+    <w:pPr>
+      <w:spacing w:after="0" w:line="240" w:lineRule="auto"/>
+    </w:pPr>
+    <w:tblPr>
+      <w:tblStyleRowBandSize w:val="1"/>
+      <w:tblStyleColBandSize w:val="1"/>
+      <w:tblBorders>
+        <w:top w:val="single" w:sz="4" w:space="0" w:color="BFBFBF" w:themeColor="background1" w:themeShade="BF"/>
+        <w:left w:val="single" w:sz="4" w:space="0" w:color="BFBFBF" w:themeColor="background1" w:themeShade="BF"/>
+        <w:bottom w:val="single" w:sz="4" w:space="0" w:color="BFBFBF" w:themeColor="background1" w:themeShade="BF"/>
+        <w:right w:val="single" w:sz="4" w:space="0" w:color="BFBFBF" w:themeColor="background1" w:themeShade="BF"/>
+        <w:insideH w:val="single" w:sz="4" w:space="0" w:color="BFBFBF" w:themeColor="background1" w:themeShade="BF"/>
+        <w:insideV w:val="single" w:sz="4" w:space="0" w:color="BFBFBF" w:themeColor="background1" w:themeShade="BF"/>
+      </w:tblBorders>
+    </w:tblPr>
+    <w:tblStylePr w:type="firstRow">
+      <w:rPr>
+        <w:b/>
+        <w:bCs/>
+      </w:rPr>
+    </w:tblStylePr>
+    <w:tblStylePr w:type="lastRow">
+      <w:rPr>
+        <w:b/>
+        <w:bCs/>
+      </w:rPr>
+      <w:tblPr/>
+      <w:tcPr>
+        <w:tcBorders>
+          <w:top w:val="double" w:sz="4" w:space="0" w:color="BFBFBF" w:themeColor="background1" w:themeShade="BF"/>
+        </w:tcBorders>
+      </w:tcPr>
+    </w:tblStylePr>
+    <w:tblStylePr w:type="firstCol">
+      <w:rPr>
+        <w:b/>
+        <w:bCs/>
+      </w:rPr>
+    </w:tblStylePr>
+    <w:tblStylePr w:type="lastCol">
+      <w:rPr>
+        <w:b/>
+        <w:bCs/>
+      </w:rPr>
+    </w:tblStylePr>
+    <w:tblStylePr w:type="band1Vert">
+      <w:tblPr/>
+      <w:tcPr>
+        <w:shd w:val="clear" w:color="auto" w:fill="F2F2F2" w:themeFill="background1" w:themeFillShade="F2"/>
+      </w:tcPr>
+    </w:tblStylePr>
+    <w:tblStylePr w:type="band1Horz">
+      <w:tblPr/>
+      <w:tcPr>
+        <w:shd w:val="clear" w:color="auto" w:fill="F2F2F2" w:themeFill="background1" w:themeFillShade="F2"/>
+      </w:tcPr>
+    </w:tblStylePr>
+  </w:style>
+  <w:style w:type="table" w:styleId="GridTable6Colorful-Accent1">
+    <w:name w:val="Grid Table 6 Colorful Accent 1"/>
+    <w:basedOn w:val="TableNormal"/>
+    <w:uiPriority w:val="51"/>
+    <w:rsid w:val="00E14202"/>
+    <w:pPr>
+      <w:spacing w:after="0" w:line="240" w:lineRule="auto"/>
+    </w:pPr>
+    <w:rPr>
+      <w:color w:val="2E74B5" w:themeColor="accent1" w:themeShade="BF"/>
+    </w:rPr>
+    <w:tblPr>
+      <w:tblStyleRowBandSize w:val="1"/>
+      <w:tblStyleColBandSize w:val="1"/>
+      <w:tblBorders>
+        <w:top w:val="single" w:sz="4" w:space="0" w:color="9CC2E5" w:themeColor="accent1" w:themeTint="99"/>
+        <w:left w:val="single" w:sz="4" w:space="0" w:color="9CC2E5" w:themeColor="accent1" w:themeTint="99"/>
+        <w:bottom w:val="single" w:sz="4" w:space="0" w:color="9CC2E5" w:themeColor="accent1" w:themeTint="99"/>
+        <w:right w:val="single" w:sz="4" w:space="0" w:color="9CC2E5" w:themeColor="accent1" w:themeTint="99"/>
+        <w:insideH w:val="single" w:sz="4" w:space="0" w:color="9CC2E5" w:themeColor="accent1" w:themeTint="99"/>
+        <w:insideV w:val="single" w:sz="4" w:space="0" w:color="9CC2E5" w:themeColor="accent1" w:themeTint="99"/>
+      </w:tblBorders>
+    </w:tblPr>
+    <w:tblStylePr w:type="firstRow">
+      <w:rPr>
+        <w:b/>
+        <w:bCs/>
+      </w:rPr>
+      <w:tblPr/>
+      <w:tcPr>
+        <w:tcBorders>
+          <w:bottom w:val="single" w:sz="12" w:space="0" w:color="9CC2E5" w:themeColor="accent1" w:themeTint="99"/>
+        </w:tcBorders>
+      </w:tcPr>
+    </w:tblStylePr>
+    <w:tblStylePr w:type="lastRow">
+      <w:rPr>
+        <w:b/>
+        <w:bCs/>
+      </w:rPr>
+      <w:tblPr/>
+      <w:tcPr>
+        <w:tcBorders>
+          <w:top w:val="double" w:sz="4" w:space="0" w:color="9CC2E5" w:themeColor="accent1" w:themeTint="99"/>
+        </w:tcBorders>
+      </w:tcPr>
+    </w:tblStylePr>
+    <w:tblStylePr w:type="firstCol">
+      <w:rPr>
+        <w:b/>
+        <w:bCs/>
+      </w:rPr>
+    </w:tblStylePr>
+    <w:tblStylePr w:type="lastCol">
+      <w:rPr>
+        <w:b/>
+        <w:bCs/>
+      </w:rPr>
+    </w:tblStylePr>
+    <w:tblStylePr w:type="band1Vert">
+      <w:tblPr/>
+      <w:tcPr>
+        <w:shd w:val="clear" w:color="auto" w:fill="DEEAF6" w:themeFill="accent1" w:themeFillTint="33"/>
+      </w:tcPr>
+    </w:tblStylePr>
+    <w:tblStylePr w:type="band1Horz">
+      <w:tblPr/>
+      <w:tcPr>
+        <w:shd w:val="clear" w:color="auto" w:fill="DEEAF6" w:themeFill="accent1" w:themeFillTint="33"/>
+      </w:tcPr>
+    </w:tblStylePr>
+  </w:style>
+  <w:style w:type="table" w:styleId="GridTable6Colorful">
+    <w:name w:val="Grid Table 6 Colorful"/>
+    <w:basedOn w:val="TableNormal"/>
+    <w:uiPriority w:val="51"/>
+    <w:rsid w:val="00E14202"/>
+    <w:pPr>
+      <w:spacing w:after="0" w:line="240" w:lineRule="auto"/>
+    </w:pPr>
+    <w:rPr>
+      <w:color w:val="000000" w:themeColor="text1"/>
+    </w:rPr>
+    <w:tblPr>
+      <w:tblStyleRowBandSize w:val="1"/>
+      <w:tblStyleColBandSize w:val="1"/>
+      <w:tblBorders>
+        <w:top w:val="single" w:sz="4" w:space="0" w:color="666666" w:themeColor="text1" w:themeTint="99"/>
+        <w:left w:val="single" w:sz="4" w:space="0" w:color="666666" w:themeColor="text1" w:themeTint="99"/>
+        <w:bottom w:val="single" w:sz="4" w:space="0" w:color="666666" w:themeColor="text1" w:themeTint="99"/>
+        <w:right w:val="single" w:sz="4" w:space="0" w:color="666666" w:themeColor="text1" w:themeTint="99"/>
+        <w:insideH w:val="single" w:sz="4" w:space="0" w:color="666666" w:themeColor="text1" w:themeTint="99"/>
+        <w:insideV w:val="single" w:sz="4" w:space="0" w:color="666666" w:themeColor="text1" w:themeTint="99"/>
+      </w:tblBorders>
+    </w:tblPr>
+    <w:tblStylePr w:type="firstRow">
+      <w:rPr>
+        <w:b/>
+        <w:bCs/>
+      </w:rPr>
+      <w:tblPr/>
+      <w:tcPr>
+        <w:tcBorders>
+          <w:bottom w:val="single" w:sz="12" w:space="0" w:color="666666" w:themeColor="text1" w:themeTint="99"/>
+        </w:tcBorders>
+      </w:tcPr>
+    </w:tblStylePr>
+    <w:tblStylePr w:type="lastRow">
+      <w:rPr>
+        <w:b/>
+        <w:bCs/>
+      </w:rPr>
+      <w:tblPr/>
+      <w:tcPr>
+        <w:tcBorders>
+          <w:top w:val="double" w:sz="4" w:space="0" w:color="666666" w:themeColor="text1" w:themeTint="99"/>
+        </w:tcBorders>
+      </w:tcPr>
+    </w:tblStylePr>
+    <w:tblStylePr w:type="firstCol">
+      <w:rPr>
+        <w:b/>
+        <w:bCs/>
+      </w:rPr>
+    </w:tblStylePr>
+    <w:tblStylePr w:type="lastCol">
+      <w:rPr>
+        <w:b/>
+        <w:bCs/>
+      </w:rPr>
+    </w:tblStylePr>
+    <w:tblStylePr w:type="band1Vert">
+      <w:tblPr/>
+      <w:tcPr>
+        <w:shd w:val="clear" w:color="auto" w:fill="CCCCCC" w:themeFill="text1" w:themeFillTint="33"/>
+      </w:tcPr>
+    </w:tblStylePr>
+    <w:tblStylePr w:type="band1Horz">
+      <w:tblPr/>
+      <w:tcPr>
+        <w:shd w:val="clear" w:color="auto" w:fill="CCCCCC" w:themeFill="text1" w:themeFillTint="33"/>
+      </w:tcPr>
+    </w:tblStylePr>
+  </w:style>
 </w:styles>
 </file>
 

</xml_diff>